<commit_message>
Updated doc & output
</commit_message>
<xml_diff>
--- a/doc/CIT 260 Team Project Proposal 1.1.docx
+++ b/doc/CIT 260 Team Project Proposal 1.1.docx
@@ -1169,7 +1169,13 @@
                     <w:rPr>
                       <w:rFonts w:ascii="Calibri" w:eastAsia="Times New Roman" w:hAnsi="Calibri" w:cs="Calibri"/>
                     </w:rPr>
-                    <w:t>.45</w:t>
+                    <w:t>.</w:t>
+                  </w:r>
+                  <w:r>
+                    <w:rPr>
+                      <w:rFonts w:ascii="Calibri" w:eastAsia="Times New Roman" w:hAnsi="Calibri" w:cs="Calibri"/>
+                    </w:rPr>
+                    <w:t>20</w:t>
                   </w:r>
                 </w:p>
               </w:tc>
@@ -1358,10 +1364,22 @@
           <w:p/>
           <w:p>
             <w:r>
-              <w:t>At the completion of the game, a text file showing the players ending garden inventory and cash levels will be logged to the file system.   The high scores list will also be updated.    The user will then be returned to the main menu.</w:t>
-            </w:r>
-            <w:bookmarkStart w:id="0" w:name="_GoBack"/>
-            <w:bookmarkEnd w:id="0"/>
+              <w:t xml:space="preserve">At the completion of the game, a text file showing the players ending garden inventory and cash levels will be logged to the file system.   The high scores list will also be updated.  </w:t>
+            </w:r>
+            <w:r>
+              <w:t xml:space="preserve">  There will be </w:t>
+            </w:r>
+            <w:proofErr w:type="gramStart"/>
+            <w:r>
+              <w:t>an option</w:t>
+            </w:r>
+            <w:proofErr w:type="gramEnd"/>
+            <w:r>
+              <w:t xml:space="preserve"> to display the high scores from the main menu.</w:t>
+            </w:r>
+            <w:r>
+              <w:t xml:space="preserve">  </w:t>
+            </w:r>
           </w:p>
         </w:tc>
       </w:tr>
@@ -1528,7 +1546,12 @@
               <w:t>congratulated</w:t>
             </w:r>
             <w:r>
-              <w:t>, players earning less than this will be advised that they have failed and should play again to ensure that they do not starve.</w:t>
+              <w:t>, players earni</w:t>
+            </w:r>
+            <w:bookmarkStart w:id="0" w:name="_GoBack"/>
+            <w:bookmarkEnd w:id="0"/>
+            <w:r>
+              <w:t>ng less than this will be advised that they have failed and should play again to ensure that they do not starve.</w:t>
             </w:r>
           </w:p>
         </w:tc>

</xml_diff>